<commit_message>
Phase3 Breakdown + some Updates
</commit_message>
<xml_diff>
--- a/Documentation/Breakdown_Phase2.docx
+++ b/Documentation/Breakdown_Phase2.docx
@@ -90,134 +90,6 @@
         </w:rPr>
         <w:t>We need a name for the project – To be discussed;</w:t>
       </w:r>
-    </w:p>
-    <w:p>
-      <w:pPr>
-        <w:jc w:val="both"/>
-        <w:rPr>
-          <w:rFonts w:ascii="Times New Roman" w:hAnsi="Times New Roman" w:cs="Times New Roman"/>
-          <w:sz w:val="24"/>
-          <w:szCs w:val="24"/>
-        </w:rPr>
-      </w:pPr>
-      <w:r>
-        <w:rPr>
-          <w:rFonts w:ascii="Times New Roman" w:hAnsi="Times New Roman" w:cs="Times New Roman"/>
-          <w:sz w:val="24"/>
-          <w:szCs w:val="24"/>
-        </w:rPr>
-        <w:t>Ideas:</w:t>
-      </w:r>
-    </w:p>
-    <w:p>
-      <w:pPr>
-        <w:pStyle w:val="ListParagraph"/>
-        <w:numPr>
-          <w:ilvl w:val="0"/>
-          <w:numId w:val="6"/>
-        </w:numPr>
-        <w:jc w:val="both"/>
-        <w:rPr>
-          <w:rFonts w:ascii="Times New Roman" w:hAnsi="Times New Roman" w:cs="Times New Roman"/>
-          <w:sz w:val="24"/>
-          <w:szCs w:val="24"/>
-        </w:rPr>
-      </w:pPr>
-      <w:proofErr w:type="spellStart"/>
-      <w:r>
-        <w:rPr>
-          <w:rFonts w:ascii="Times New Roman" w:hAnsi="Times New Roman" w:cs="Times New Roman"/>
-          <w:sz w:val="24"/>
-          <w:szCs w:val="24"/>
-        </w:rPr>
-        <w:t>GameEduTech</w:t>
-      </w:r>
-      <w:proofErr w:type="spellEnd"/>
-      <w:r>
-        <w:rPr>
-          <w:rFonts w:ascii="Times New Roman" w:hAnsi="Times New Roman" w:cs="Times New Roman"/>
-          <w:sz w:val="24"/>
-          <w:szCs w:val="24"/>
-        </w:rPr>
-        <w:t>;</w:t>
-      </w:r>
-    </w:p>
-    <w:p>
-      <w:pPr>
-        <w:pStyle w:val="ListParagraph"/>
-        <w:numPr>
-          <w:ilvl w:val="0"/>
-          <w:numId w:val="6"/>
-        </w:numPr>
-        <w:jc w:val="both"/>
-        <w:rPr>
-          <w:rFonts w:ascii="Times New Roman" w:hAnsi="Times New Roman" w:cs="Times New Roman"/>
-          <w:sz w:val="24"/>
-          <w:szCs w:val="24"/>
-        </w:rPr>
-      </w:pPr>
-      <w:proofErr w:type="spellStart"/>
-      <w:r>
-        <w:rPr>
-          <w:rFonts w:ascii="Times New Roman" w:hAnsi="Times New Roman" w:cs="Times New Roman"/>
-          <w:sz w:val="24"/>
-          <w:szCs w:val="24"/>
-        </w:rPr>
-        <w:t>FunEdu</w:t>
-      </w:r>
-      <w:proofErr w:type="spellEnd"/>
-      <w:r>
-        <w:rPr>
-          <w:rFonts w:ascii="Times New Roman" w:hAnsi="Times New Roman" w:cs="Times New Roman"/>
-          <w:sz w:val="24"/>
-          <w:szCs w:val="24"/>
-        </w:rPr>
-        <w:t>;</w:t>
-      </w:r>
-    </w:p>
-    <w:p>
-      <w:pPr>
-        <w:pStyle w:val="ListParagraph"/>
-        <w:numPr>
-          <w:ilvl w:val="0"/>
-          <w:numId w:val="6"/>
-        </w:numPr>
-        <w:jc w:val="both"/>
-        <w:rPr>
-          <w:rFonts w:ascii="Times New Roman" w:hAnsi="Times New Roman" w:cs="Times New Roman"/>
-          <w:sz w:val="24"/>
-          <w:szCs w:val="24"/>
-        </w:rPr>
-      </w:pPr>
-      <w:proofErr w:type="spellStart"/>
-      <w:r>
-        <w:rPr>
-          <w:rFonts w:ascii="Times New Roman" w:hAnsi="Times New Roman" w:cs="Times New Roman"/>
-          <w:sz w:val="24"/>
-          <w:szCs w:val="24"/>
-        </w:rPr>
-        <w:t>LrnThruPlay</w:t>
-      </w:r>
-      <w:proofErr w:type="spellEnd"/>
-      <w:r>
-        <w:rPr>
-          <w:rFonts w:ascii="Times New Roman" w:hAnsi="Times New Roman" w:cs="Times New Roman"/>
-          <w:sz w:val="24"/>
-          <w:szCs w:val="24"/>
-        </w:rPr>
-        <w:t>;</w:t>
-      </w:r>
-    </w:p>
-    <w:p>
-      <w:pPr>
-        <w:pStyle w:val="ListParagraph"/>
-        <w:jc w:val="both"/>
-        <w:rPr>
-          <w:rFonts w:ascii="Times New Roman" w:hAnsi="Times New Roman" w:cs="Times New Roman"/>
-          <w:sz w:val="24"/>
-          <w:szCs w:val="24"/>
-        </w:rPr>
-      </w:pPr>
       <w:bookmarkStart w:id="0" w:name="_GoBack"/>
       <w:bookmarkEnd w:id="0"/>
     </w:p>

</xml_diff>